<commit_message>
Added 3 Preloaders for UI. Added socket init code for backend
</commit_message>
<xml_diff>
--- a/Docs/PingMe App Documentations.docx
+++ b/Docs/PingMe App Documentations.docx
@@ -267,7 +267,6 @@
                                       <w:szCs w:val="108"/>
                                     </w:rPr>
                                   </w:pPr>
-                                  <w:proofErr w:type="spellStart"/>
                                   <w:r>
                                     <w:rPr>
                                       <w:rFonts w:asciiTheme="majorHAnsi" w:eastAsiaTheme="majorEastAsia" w:hAnsiTheme="majorHAnsi" w:cstheme="majorBidi"/>
@@ -277,7 +276,6 @@
                                     </w:rPr>
                                     <w:t>Ping.Me</w:t>
                                   </w:r>
-                                  <w:proofErr w:type="spellEnd"/>
                                 </w:p>
                                 <w:sdt>
                                   <w:sdtPr>
@@ -444,7 +442,6 @@
                                 <w:szCs w:val="108"/>
                               </w:rPr>
                             </w:pPr>
-                            <w:proofErr w:type="spellStart"/>
                             <w:r>
                               <w:rPr>
                                 <w:rFonts w:asciiTheme="majorHAnsi" w:eastAsiaTheme="majorEastAsia" w:hAnsiTheme="majorHAnsi" w:cstheme="majorBidi"/>
@@ -454,7 +451,6 @@
                               </w:rPr>
                               <w:t>Ping.Me</w:t>
                             </w:r>
-                            <w:proofErr w:type="spellEnd"/>
                           </w:p>
                           <w:sdt>
                             <w:sdtPr>
@@ -745,8 +741,34 @@
           <w:sz w:val="14"/>
           <w:szCs w:val="14"/>
         </w:rPr>
-        <w:t xml:space="preserve"> Add Friend / Receive a Friend Request</w:t>
-      </w:r>
+        <w:t xml:space="preserve"> Add Friend </w:t>
+      </w:r>
+      <w:r>
+        <w:rPr>
+          <w:rFonts w:ascii="Geneva" w:eastAsia="DengXian" w:hAnsi="Geneva" w:cs="Bangla MN"/>
+          <w:sz w:val="14"/>
+          <w:szCs w:val="14"/>
+        </w:rPr>
+        <w:t>(Send a Ping)</w:t>
+      </w:r>
+      <w:r>
+        <w:rPr>
+          <w:rFonts w:ascii="Geneva" w:eastAsia="DengXian" w:hAnsi="Geneva" w:cs="Bangla MN"/>
+          <w:sz w:val="14"/>
+          <w:szCs w:val="14"/>
+        </w:rPr>
+        <w:t>/ Receive a Friend Request</w:t>
+      </w:r>
+      <w:r>
+        <w:rPr>
+          <w:rFonts w:ascii="Geneva" w:eastAsia="DengXian" w:hAnsi="Geneva" w:cs="Bangla MN"/>
+          <w:sz w:val="14"/>
+          <w:szCs w:val="14"/>
+        </w:rPr>
+        <w:t xml:space="preserve"> (Receive a Ping)</w:t>
+      </w:r>
+      <w:bookmarkStart w:id="0" w:name="_GoBack"/>
+      <w:bookmarkEnd w:id="0"/>
       <w:r>
         <w:rPr>
           <w:rFonts w:ascii="Geneva" w:eastAsia="DengXian" w:hAnsi="Geneva" w:cs="Bangla MN"/>
@@ -1349,7 +1371,6 @@
           <w:szCs w:val="14"/>
         </w:rPr>
       </w:pPr>
-      <w:proofErr w:type="spellStart"/>
       <w:r>
         <w:rPr>
           <w:rFonts w:ascii="Geneva" w:eastAsia="DengXian" w:hAnsi="Geneva" w:cs="Bangla MN"/>
@@ -1360,7 +1381,6 @@
         </w:rPr>
         <w:t>Ping.Me</w:t>
       </w:r>
-      <w:proofErr w:type="spellEnd"/>
       <w:r>
         <w:rPr>
           <w:rFonts w:ascii="Geneva" w:eastAsia="DengXian" w:hAnsi="Geneva" w:cs="Bangla MN"/>
@@ -1429,25 +1449,7 @@
           <w:sz w:val="14"/>
           <w:szCs w:val="14"/>
         </w:rPr>
-        <w:t xml:space="preserve">New user created in the </w:t>
-      </w:r>
-      <w:proofErr w:type="spellStart"/>
-      <w:r>
-        <w:rPr>
-          <w:rFonts w:ascii="Geneva" w:eastAsia="DengXian" w:hAnsi="Geneva" w:cs="Bangla MN"/>
-          <w:sz w:val="14"/>
-          <w:szCs w:val="14"/>
-        </w:rPr>
-        <w:t>user_auth_credentials</w:t>
-      </w:r>
-      <w:proofErr w:type="spellEnd"/>
-      <w:r>
-        <w:rPr>
-          <w:rFonts w:ascii="Geneva" w:eastAsia="DengXian" w:hAnsi="Geneva" w:cs="Bangla MN"/>
-          <w:sz w:val="14"/>
-          <w:szCs w:val="14"/>
-        </w:rPr>
-        <w:t xml:space="preserve"> </w:t>
+        <w:t xml:space="preserve">New user created in the user_auth_credentials </w:t>
       </w:r>
       <w:r>
         <w:rPr>
@@ -1475,25 +1477,7 @@
           <w:sz w:val="14"/>
           <w:szCs w:val="14"/>
         </w:rPr>
-        <w:t xml:space="preserve">New user created in the </w:t>
-      </w:r>
-      <w:proofErr w:type="spellStart"/>
-      <w:r>
-        <w:rPr>
-          <w:rFonts w:ascii="Geneva" w:eastAsia="DengXian" w:hAnsi="Geneva" w:cs="Bangla MN"/>
-          <w:sz w:val="14"/>
-          <w:szCs w:val="14"/>
-        </w:rPr>
-        <w:t>chat_user</w:t>
-      </w:r>
-      <w:proofErr w:type="spellEnd"/>
-      <w:r>
-        <w:rPr>
-          <w:rFonts w:ascii="Geneva" w:eastAsia="DengXian" w:hAnsi="Geneva" w:cs="Bangla MN"/>
-          <w:sz w:val="14"/>
-          <w:szCs w:val="14"/>
-        </w:rPr>
-        <w:t xml:space="preserve"> table (only for chat purposes </w:t>
+        <w:t xml:space="preserve">New user created in the chat_user table (only for chat purposes </w:t>
       </w:r>
       <w:r>
         <w:rPr>
@@ -1949,25 +1933,7 @@
           <w:sz w:val="14"/>
           <w:szCs w:val="14"/>
         </w:rPr>
-        <w:t xml:space="preserve"> in the </w:t>
-      </w:r>
-      <w:proofErr w:type="spellStart"/>
-      <w:r>
-        <w:rPr>
-          <w:rFonts w:ascii="Geneva" w:eastAsia="DengXian" w:hAnsi="Geneva" w:cs="Bangla MN"/>
-          <w:sz w:val="14"/>
-          <w:szCs w:val="14"/>
-        </w:rPr>
-        <w:t>chat_thread</w:t>
-      </w:r>
-      <w:proofErr w:type="spellEnd"/>
-      <w:r>
-        <w:rPr>
-          <w:rFonts w:ascii="Geneva" w:eastAsia="DengXian" w:hAnsi="Geneva" w:cs="Bangla MN"/>
-          <w:sz w:val="14"/>
-          <w:szCs w:val="14"/>
-        </w:rPr>
-        <w:t xml:space="preserve"> table</w:t>
+        <w:t xml:space="preserve"> in the chat_thread table</w:t>
       </w:r>
       <w:r>
         <w:rPr>
@@ -2175,25 +2141,7 @@
           <w:sz w:val="14"/>
           <w:szCs w:val="14"/>
         </w:rPr>
-        <w:t xml:space="preserve">in the </w:t>
-      </w:r>
-      <w:proofErr w:type="spellStart"/>
-      <w:r>
-        <w:rPr>
-          <w:rFonts w:ascii="Geneva" w:eastAsia="DengXian" w:hAnsi="Geneva" w:cs="Bangla MN"/>
-          <w:sz w:val="14"/>
-          <w:szCs w:val="14"/>
-        </w:rPr>
-        <w:t>chat_group</w:t>
-      </w:r>
-      <w:proofErr w:type="spellEnd"/>
-      <w:r>
-        <w:rPr>
-          <w:rFonts w:ascii="Geneva" w:eastAsia="DengXian" w:hAnsi="Geneva" w:cs="Bangla MN"/>
-          <w:sz w:val="14"/>
-          <w:szCs w:val="14"/>
-        </w:rPr>
-        <w:t xml:space="preserve"> table with the list of members specified by User (including User).</w:t>
+        <w:t>in the chat_group table with the list of members specified by User (including User).</w:t>
       </w:r>
     </w:p>
     <w:p>
@@ -2213,25 +2161,7 @@
           <w:sz w:val="14"/>
           <w:szCs w:val="14"/>
         </w:rPr>
-        <w:t xml:space="preserve">A new chat thread is created in the </w:t>
-      </w:r>
-      <w:proofErr w:type="spellStart"/>
-      <w:r>
-        <w:rPr>
-          <w:rFonts w:ascii="Geneva" w:eastAsia="DengXian" w:hAnsi="Geneva" w:cs="Bangla MN"/>
-          <w:sz w:val="14"/>
-          <w:szCs w:val="14"/>
-        </w:rPr>
-        <w:t>chat_thread</w:t>
-      </w:r>
-      <w:proofErr w:type="spellEnd"/>
-      <w:r>
-        <w:rPr>
-          <w:rFonts w:ascii="Geneva" w:eastAsia="DengXian" w:hAnsi="Geneva" w:cs="Bangla MN"/>
-          <w:sz w:val="14"/>
-          <w:szCs w:val="14"/>
-        </w:rPr>
-        <w:t xml:space="preserve"> table for the group with a thread id. This id is assigned to the new group created.</w:t>
+        <w:t>A new chat thread is created in the chat_thread table for the group with a thread id. This id is assigned to the new group created.</w:t>
       </w:r>
     </w:p>
     <w:p>
@@ -3056,18 +2986,8 @@
           <w:sz w:val="14"/>
           <w:szCs w:val="14"/>
         </w:rPr>
-        <w:t>/passport-login-</w:t>
-      </w:r>
-      <w:proofErr w:type="spellStart"/>
-      <w:r>
-        <w:rPr>
-          <w:rFonts w:ascii="Geneva" w:eastAsia="DengXian" w:hAnsi="Geneva" w:cs="Bangla MN"/>
-          <w:sz w:val="14"/>
-          <w:szCs w:val="14"/>
-        </w:rPr>
-        <w:t>facebook</w:t>
-      </w:r>
-      <w:proofErr w:type="spellEnd"/>
+        <w:t>/passport-login-facebook</w:t>
+      </w:r>
     </w:p>
     <w:p>
       <w:pPr>
@@ -3401,8 +3321,6 @@
         </w:rPr>
         <w:t>Chat Service</w:t>
       </w:r>
-      <w:bookmarkStart w:id="0" w:name="_GoBack"/>
-      <w:bookmarkEnd w:id="0"/>
     </w:p>
     <w:sectPr>
       <w:pgSz w:w="11900" w:h="16840"/>

</xml_diff>